<commit_message>
MSD212SP19-58: Basic structure for users to add in group Added error codes enum updated sprint commitments:
</commit_message>
<xml_diff>
--- a/Documents/Sprint3_Commitments.docx
+++ b/Documents/Sprint3_Commitments.docx
@@ -30,8 +30,6 @@
         </w:rPr>
         <w:t>3</w:t>
       </w:r>
-      <w:bookmarkStart w:id="0" w:name="_GoBack"/>
-      <w:bookmarkEnd w:id="0"/>
       <w:r>
         <w:rPr>
           <w:b/>
@@ -242,16 +240,8 @@
           <w:numId w:val="1"/>
         </w:numPr>
         <w:jc w:val="both"/>
-        <w:rPr>
-          <w:sz w:val="24"/>
-          <w:szCs w:val="24"/>
-        </w:rPr>
-      </w:pPr>
-      <w:r>
-        <w:rPr>
-          <w:sz w:val="24"/>
-          <w:szCs w:val="24"/>
-        </w:rPr>
+      </w:pPr>
+      <w:r>
         <w:t>Handle threading issues on client side.</w:t>
       </w:r>
     </w:p>
@@ -262,17 +252,65 @@
           <w:numId w:val="1"/>
         </w:numPr>
         <w:jc w:val="both"/>
-        <w:rPr>
-          <w:sz w:val="24"/>
-          <w:szCs w:val="24"/>
-        </w:rPr>
-      </w:pPr>
-      <w:r>
-        <w:rPr>
-          <w:sz w:val="24"/>
-          <w:szCs w:val="24"/>
-        </w:rPr>
+      </w:pPr>
+      <w:r>
         <w:t>Auto deploy on AWS through Jenkins.</w:t>
+      </w:r>
+    </w:p>
+    <w:p>
+      <w:pPr>
+        <w:ind w:left="360"/>
+        <w:jc w:val="both"/>
+      </w:pPr>
+    </w:p>
+    <w:p>
+      <w:pPr>
+        <w:ind w:left="360"/>
+        <w:jc w:val="both"/>
+      </w:pPr>
+      <w:r>
+        <w:t>Stretch Goals:</w:t>
+      </w:r>
+    </w:p>
+    <w:p>
+      <w:pPr>
+        <w:numPr>
+          <w:ilvl w:val="0"/>
+          <w:numId w:val="3"/>
+        </w:numPr>
+        <w:jc w:val="both"/>
+      </w:pPr>
+      <w:r>
+        <w:t xml:space="preserve">Add </w:t>
+      </w:r>
+      <w:r>
+        <w:t>e</w:t>
+      </w:r>
+      <w:r>
+        <w:t xml:space="preserve">rror codes/ </w:t>
+      </w:r>
+      <w:r>
+        <w:t>e</w:t>
+      </w:r>
+      <w:r>
+        <w:t>rror Messages so that client receives specific error messages</w:t>
+      </w:r>
+    </w:p>
+    <w:p>
+      <w:pPr>
+        <w:numPr>
+          <w:ilvl w:val="0"/>
+          <w:numId w:val="3"/>
+        </w:numPr>
+        <w:jc w:val="both"/>
+      </w:pPr>
+      <w:r>
+        <w:t>Implement functionality of m</w:t>
+      </w:r>
+      <w:bookmarkStart w:id="0" w:name="_GoBack"/>
+      <w:bookmarkEnd w:id="0"/>
+      <w:r>
+        <w:t>oderator approval for adding users in group</w:t>
       </w:r>
     </w:p>
     <w:sectPr>
@@ -288,6 +326,119 @@
 <file path=word/numbering.xml><?xml version="1.0" encoding="utf-8"?>
 <w:numbering xmlns:wpc="http://schemas.microsoft.com/office/word/2010/wordprocessingCanvas" xmlns:cx="http://schemas.microsoft.com/office/drawing/2014/chartex" xmlns:cx1="http://schemas.microsoft.com/office/drawing/2015/9/8/chartex" xmlns:cx2="http://schemas.microsoft.com/office/drawing/2015/10/21/chartex" xmlns:cx3="http://schemas.microsoft.com/office/drawing/2016/5/9/chartex" xmlns:cx4="http://schemas.microsoft.com/office/drawing/2016/5/10/chartex" xmlns:cx5="http://schemas.microsoft.com/office/drawing/2016/5/11/chartex" xmlns:cx6="http://schemas.microsoft.com/office/drawing/2016/5/12/chartex" xmlns:cx7="http://schemas.microsoft.com/office/drawing/2016/5/13/chartex" xmlns:cx8="http://schemas.microsoft.com/office/drawing/2016/5/14/chartex" xmlns:mc="http://schemas.openxmlformats.org/markup-compatibility/2006" xmlns:aink="http://schemas.microsoft.com/office/drawing/2016/ink" xmlns:am3d="http://schemas.microsoft.com/office/drawing/2017/model3d" xmlns:o="urn:schemas-microsoft-com:office:office" xmlns:r="http://schemas.openxmlformats.org/officeDocument/2006/relationships" xmlns:m="http://schemas.openxmlformats.org/officeDocument/2006/math" xmlns:v="urn:schemas-microsoft-com:vml" xmlns:wp14="http://schemas.microsoft.com/office/word/2010/wordprocessingDrawing" xmlns:wp="http://schemas.openxmlformats.org/drawingml/2006/wordprocessingDrawing" xmlns:w10="urn:schemas-microsoft-com:office:word" xmlns:w="http://schemas.openxmlformats.org/wordprocessingml/2006/main" xmlns:w14="http://schemas.microsoft.com/office/word/2010/wordml" xmlns:w15="http://schemas.microsoft.com/office/word/2012/wordml" xmlns:w16cid="http://schemas.microsoft.com/office/word/2016/wordml/cid" xmlns:w16se="http://schemas.microsoft.com/office/word/2015/wordml/symex" xmlns:wpg="http://schemas.microsoft.com/office/word/2010/wordprocessingGroup" xmlns:wpi="http://schemas.microsoft.com/office/word/2010/wordprocessingInk" xmlns:wne="http://schemas.microsoft.com/office/word/2006/wordml" xmlns:wps="http://schemas.microsoft.com/office/word/2010/wordprocessingShape" mc:Ignorable="w14 w15 w16se w16cid wp14">
   <w:abstractNum w:abstractNumId="0" w15:restartNumberingAfterBreak="0">
+    <w:nsid w:val="02565ECB"/>
+    <w:multiLevelType w:val="multilevel"/>
+    <w:tmpl w:val="8BE8D934"/>
+    <w:lvl w:ilvl="0">
+      <w:start w:val="1"/>
+      <w:numFmt w:val="decimal"/>
+      <w:lvlText w:val="%1."/>
+      <w:lvlJc w:val="left"/>
+      <w:pPr>
+        <w:ind w:left="720" w:hanging="360"/>
+      </w:pPr>
+      <w:rPr>
+        <w:u w:val="none"/>
+      </w:rPr>
+    </w:lvl>
+    <w:lvl w:ilvl="1">
+      <w:start w:val="1"/>
+      <w:numFmt w:val="lowerLetter"/>
+      <w:lvlText w:val="%2."/>
+      <w:lvlJc w:val="left"/>
+      <w:pPr>
+        <w:ind w:left="1440" w:hanging="360"/>
+      </w:pPr>
+      <w:rPr>
+        <w:u w:val="none"/>
+      </w:rPr>
+    </w:lvl>
+    <w:lvl w:ilvl="2">
+      <w:start w:val="1"/>
+      <w:numFmt w:val="lowerRoman"/>
+      <w:lvlText w:val="%3."/>
+      <w:lvlJc w:val="right"/>
+      <w:pPr>
+        <w:ind w:left="2160" w:hanging="360"/>
+      </w:pPr>
+      <w:rPr>
+        <w:u w:val="none"/>
+      </w:rPr>
+    </w:lvl>
+    <w:lvl w:ilvl="3">
+      <w:start w:val="1"/>
+      <w:numFmt w:val="decimal"/>
+      <w:lvlText w:val="%4."/>
+      <w:lvlJc w:val="left"/>
+      <w:pPr>
+        <w:ind w:left="2880" w:hanging="360"/>
+      </w:pPr>
+      <w:rPr>
+        <w:u w:val="none"/>
+      </w:rPr>
+    </w:lvl>
+    <w:lvl w:ilvl="4">
+      <w:start w:val="1"/>
+      <w:numFmt w:val="lowerLetter"/>
+      <w:lvlText w:val="%5."/>
+      <w:lvlJc w:val="left"/>
+      <w:pPr>
+        <w:ind w:left="3600" w:hanging="360"/>
+      </w:pPr>
+      <w:rPr>
+        <w:u w:val="none"/>
+      </w:rPr>
+    </w:lvl>
+    <w:lvl w:ilvl="5">
+      <w:start w:val="1"/>
+      <w:numFmt w:val="lowerRoman"/>
+      <w:lvlText w:val="%6."/>
+      <w:lvlJc w:val="right"/>
+      <w:pPr>
+        <w:ind w:left="4320" w:hanging="360"/>
+      </w:pPr>
+      <w:rPr>
+        <w:u w:val="none"/>
+      </w:rPr>
+    </w:lvl>
+    <w:lvl w:ilvl="6">
+      <w:start w:val="1"/>
+      <w:numFmt w:val="decimal"/>
+      <w:lvlText w:val="%7."/>
+      <w:lvlJc w:val="left"/>
+      <w:pPr>
+        <w:ind w:left="5040" w:hanging="360"/>
+      </w:pPr>
+      <w:rPr>
+        <w:u w:val="none"/>
+      </w:rPr>
+    </w:lvl>
+    <w:lvl w:ilvl="7">
+      <w:start w:val="1"/>
+      <w:numFmt w:val="lowerLetter"/>
+      <w:lvlText w:val="%8."/>
+      <w:lvlJc w:val="left"/>
+      <w:pPr>
+        <w:ind w:left="5760" w:hanging="360"/>
+      </w:pPr>
+      <w:rPr>
+        <w:u w:val="none"/>
+      </w:rPr>
+    </w:lvl>
+    <w:lvl w:ilvl="8">
+      <w:start w:val="1"/>
+      <w:numFmt w:val="lowerRoman"/>
+      <w:lvlText w:val="%9."/>
+      <w:lvlJc w:val="right"/>
+      <w:pPr>
+        <w:ind w:left="6480" w:hanging="360"/>
+      </w:pPr>
+      <w:rPr>
+        <w:u w:val="none"/>
+      </w:rPr>
+    </w:lvl>
+  </w:abstractNum>
+  <w:abstractNum w:abstractNumId="1" w15:restartNumberingAfterBreak="0">
     <w:nsid w:val="544105A9"/>
     <w:multiLevelType w:val="multilevel"/>
     <w:tmpl w:val="8BE8D934"/>
@@ -400,7 +551,7 @@
       </w:rPr>
     </w:lvl>
   </w:abstractNum>
-  <w:abstractNum w:abstractNumId="1" w15:restartNumberingAfterBreak="0">
+  <w:abstractNum w:abstractNumId="2" w15:restartNumberingAfterBreak="0">
     <w:nsid w:val="7D7B202D"/>
     <w:multiLevelType w:val="multilevel"/>
     <w:tmpl w:val="3C2E0066"/>
@@ -514,10 +665,13 @@
     </w:lvl>
   </w:abstractNum>
   <w:num w:numId="1">
-    <w:abstractNumId w:val="0"/>
+    <w:abstractNumId w:val="1"/>
   </w:num>
   <w:num w:numId="2">
-    <w:abstractNumId w:val="1"/>
+    <w:abstractNumId w:val="2"/>
+  </w:num>
+  <w:num w:numId="3">
+    <w:abstractNumId w:val="0"/>
   </w:num>
 </w:numbering>
 </file>

</xml_diff>